<commit_message>
Q3 done writing up i believe
</commit_message>
<xml_diff>
--- a/HW CS 4820/HW9/q3_HW9.docx
+++ b/HW CS 4820/HW9/q3_HW9.docx
@@ -1419,19 +1419,7 @@
             <w:rPr>
               <w:rFonts w:ascii="Cambria Math" w:hAnsi="Cambria Math"/>
             </w:rPr>
-            <m:t>≥1 ∀</m:t>
-          </m:r>
-          <m:r>
-            <w:rPr>
-              <w:rFonts w:ascii="Cambria Math" w:hAnsi="Cambria Math"/>
-            </w:rPr>
-            <m:t xml:space="preserve"> </m:t>
-          </m:r>
-          <m:r>
-            <w:rPr>
-              <w:rFonts w:ascii="Cambria Math" w:hAnsi="Cambria Math"/>
-            </w:rPr>
-            <m:t>H</m:t>
+            <m:t>≥1 ∀ H</m:t>
           </m:r>
         </m:oMath>
       </m:oMathPara>
@@ -1712,6 +1700,806 @@
       <w:r>
         <w:t>.</w:t>
       </w:r>
+      <w:r>
+        <w:t xml:space="preserve"> </w:t>
+      </w:r>
+    </w:p>
+    <w:p>
+      <w:pPr>
+        <w:ind w:firstLine="720"/>
+      </w:pPr>
+      <w:r>
+        <w:rPr>
+          <w:b/>
+        </w:rPr>
+        <w:t>Proof of correctness</w:t>
+      </w:r>
+      <w:r>
+        <w:t>:</w:t>
+      </w:r>
+    </w:p>
+    <w:p>
+      <w:pPr>
+        <w:pStyle w:val="ListParagraph"/>
+        <w:numPr>
+          <w:ilvl w:val="0"/>
+          <w:numId w:val="3"/>
+        </w:numPr>
+      </w:pPr>
+      <w:r>
+        <w:t>We want to show that this indeed produces a hitting set</w:t>
+      </w:r>
+      <w:r>
+        <w:t xml:space="preserve"> </w:t>
+      </w:r>
+      <m:oMath>
+        <m:r>
+          <w:rPr>
+            <w:rFonts w:ascii="Cambria Math" w:hAnsi="Cambria Math"/>
+          </w:rPr>
+          <m:t>S</m:t>
+        </m:r>
+      </m:oMath>
+    </w:p>
+    <w:p>
+      <w:pPr>
+        <w:pStyle w:val="ListParagraph"/>
+        <w:ind w:left="1080"/>
+        <w:rPr>
+          <w:i/>
+        </w:rPr>
+      </w:pPr>
+      <w:r>
+        <w:t xml:space="preserve">This </w:t>
+      </w:r>
+      <w:r>
+        <w:t xml:space="preserve">problem </w:t>
+      </w:r>
+      <w:r>
+        <w:t>is</w:t>
+      </w:r>
+      <w:r>
+        <w:t xml:space="preserve"> essentially</w:t>
+      </w:r>
+      <w:r>
+        <w:t xml:space="preserve"> vertex cover on a hypergraph. An edge in </w:t>
+      </w:r>
+      <w:r>
+        <w:t>a</w:t>
+      </w:r>
+      <w:r>
+        <w:t xml:space="preserve"> hypergraph has multiple vertices,</w:t>
+      </w:r>
+      <w:r>
+        <w:t xml:space="preserve"> and</w:t>
+      </w:r>
+      <w:r>
+        <w:t xml:space="preserve"> as long as one vertex on an edge is hit, the entire edge is covered</w:t>
+      </w:r>
+      <w:r>
+        <w:t xml:space="preserve">. Our second constraint </w:t>
+      </w:r>
+      <m:oMath>
+        <m:nary>
+          <m:naryPr>
+            <m:chr m:val="∑"/>
+            <m:supHide m:val="1"/>
+            <m:ctrlPr>
+              <w:rPr>
+                <w:rFonts w:ascii="Cambria Math" w:hAnsi="Cambria Math"/>
+                <w:i/>
+              </w:rPr>
+            </m:ctrlPr>
+          </m:naryPr>
+          <m:sub>
+            <m:r>
+              <w:rPr>
+                <w:rFonts w:ascii="Cambria Math" w:hAnsi="Cambria Math"/>
+              </w:rPr>
+              <m:t>i∈H</m:t>
+            </m:r>
+          </m:sub>
+          <m:sup/>
+          <m:e>
+            <m:sSub>
+              <m:sSubPr>
+                <m:ctrlPr>
+                  <w:rPr>
+                    <w:rFonts w:ascii="Cambria Math" w:hAnsi="Cambria Math"/>
+                    <w:i/>
+                  </w:rPr>
+                </m:ctrlPr>
+              </m:sSubPr>
+              <m:e>
+                <m:r>
+                  <w:rPr>
+                    <w:rFonts w:ascii="Cambria Math" w:hAnsi="Cambria Math"/>
+                  </w:rPr>
+                  <m:t>x</m:t>
+                </m:r>
+              </m:e>
+              <m:sub>
+                <m:r>
+                  <w:rPr>
+                    <w:rFonts w:ascii="Cambria Math" w:hAnsi="Cambria Math"/>
+                  </w:rPr>
+                  <m:t>i</m:t>
+                </m:r>
+              </m:sub>
+            </m:sSub>
+          </m:e>
+        </m:nary>
+        <m:r>
+          <w:rPr>
+            <w:rFonts w:ascii="Cambria Math" w:hAnsi="Cambria Math"/>
+          </w:rPr>
+          <m:t>≥1 ∀ H</m:t>
+        </m:r>
+      </m:oMath>
+      <w:r>
+        <w:t xml:space="preserve"> ensures that at least one </w:t>
+      </w:r>
+      <m:oMath>
+        <m:sSub>
+          <m:sSubPr>
+            <m:ctrlPr>
+              <w:rPr>
+                <w:rFonts w:ascii="Cambria Math" w:hAnsi="Cambria Math"/>
+                <w:i/>
+              </w:rPr>
+            </m:ctrlPr>
+          </m:sSubPr>
+          <m:e>
+            <m:r>
+              <w:rPr>
+                <w:rFonts w:ascii="Cambria Math" w:hAnsi="Cambria Math"/>
+              </w:rPr>
+              <m:t>x</m:t>
+            </m:r>
+          </m:e>
+          <m:sub>
+            <m:r>
+              <w:rPr>
+                <w:rFonts w:ascii="Cambria Math" w:hAnsi="Cambria Math"/>
+              </w:rPr>
+              <m:t>i</m:t>
+            </m:r>
+          </m:sub>
+        </m:sSub>
+        <m:r>
+          <w:rPr>
+            <w:rFonts w:ascii="Cambria Math" w:hAnsi="Cambria Math"/>
+          </w:rPr>
+          <m:t>∈H</m:t>
+        </m:r>
+      </m:oMath>
+      <w:r>
+        <w:t xml:space="preserve"> is greater than or equal to </w:t>
+      </w:r>
+      <m:oMath>
+        <m:f>
+          <m:fPr>
+            <m:ctrlPr>
+              <w:rPr>
+                <w:rFonts w:ascii="Cambria Math" w:hAnsi="Cambria Math"/>
+                <w:i/>
+              </w:rPr>
+            </m:ctrlPr>
+          </m:fPr>
+          <m:num>
+            <m:r>
+              <w:rPr>
+                <w:rFonts w:ascii="Cambria Math" w:hAnsi="Cambria Math"/>
+              </w:rPr>
+              <m:t>1</m:t>
+            </m:r>
+          </m:num>
+          <m:den>
+            <m:d>
+              <m:dPr>
+                <m:begChr m:val="|"/>
+                <m:endChr m:val="|"/>
+                <m:ctrlPr>
+                  <w:rPr>
+                    <w:rFonts w:ascii="Cambria Math" w:hAnsi="Cambria Math"/>
+                    <w:i/>
+                  </w:rPr>
+                </m:ctrlPr>
+              </m:dPr>
+              <m:e>
+                <m:r>
+                  <w:rPr>
+                    <w:rFonts w:ascii="Cambria Math" w:hAnsi="Cambria Math"/>
+                  </w:rPr>
+                  <m:t>H</m:t>
+                </m:r>
+              </m:e>
+            </m:d>
+          </m:den>
+        </m:f>
+      </m:oMath>
+      <w:r>
+        <w:t>,</w:t>
+      </w:r>
+      <w:r>
+        <w:t xml:space="preserve"> which</w:t>
+      </w:r>
+      <w:r>
+        <w:t xml:space="preserve"> in turn is greater than or equal to </w:t>
+      </w:r>
+      <m:oMath>
+        <m:f>
+          <m:fPr>
+            <m:ctrlPr>
+              <w:rPr>
+                <w:rFonts w:ascii="Cambria Math" w:hAnsi="Cambria Math"/>
+                <w:i/>
+              </w:rPr>
+            </m:ctrlPr>
+          </m:fPr>
+          <m:num>
+            <m:r>
+              <w:rPr>
+                <w:rFonts w:ascii="Cambria Math" w:hAnsi="Cambria Math"/>
+              </w:rPr>
+              <m:t>1</m:t>
+            </m:r>
+          </m:num>
+          <m:den>
+            <m:r>
+              <w:rPr>
+                <w:rFonts w:ascii="Cambria Math" w:hAnsi="Cambria Math"/>
+              </w:rPr>
+              <m:t>c</m:t>
+            </m:r>
+          </m:den>
+        </m:f>
+      </m:oMath>
+      <w:r>
+        <w:t>,</w:t>
+      </w:r>
+      <w:r>
+        <w:t xml:space="preserve"> and </w:t>
+      </w:r>
+      <w:r>
+        <w:t xml:space="preserve">so </w:t>
+      </w:r>
+      <w:r>
+        <w:t xml:space="preserve">that </w:t>
+      </w:r>
+      <m:oMath>
+        <m:sSub>
+          <m:sSubPr>
+            <m:ctrlPr>
+              <w:rPr>
+                <w:rFonts w:ascii="Cambria Math" w:hAnsi="Cambria Math"/>
+                <w:i/>
+              </w:rPr>
+            </m:ctrlPr>
+          </m:sSubPr>
+          <m:e>
+            <m:r>
+              <w:rPr>
+                <w:rFonts w:ascii="Cambria Math" w:hAnsi="Cambria Math"/>
+              </w:rPr>
+              <m:t>x</m:t>
+            </m:r>
+          </m:e>
+          <m:sub>
+            <m:r>
+              <w:rPr>
+                <w:rFonts w:ascii="Cambria Math" w:hAnsi="Cambria Math"/>
+              </w:rPr>
+              <m:t>i</m:t>
+            </m:r>
+          </m:sub>
+        </m:sSub>
+      </m:oMath>
+      <w:r>
+        <w:t xml:space="preserve"> would be rounded up to </w:t>
+      </w:r>
+      <m:oMath>
+        <m:r>
+          <w:rPr>
+            <w:rFonts w:ascii="Cambria Math" w:hAnsi="Cambria Math"/>
+          </w:rPr>
+          <m:t>1</m:t>
+        </m:r>
+      </m:oMath>
+      <w:r>
+        <w:t xml:space="preserve"> to be included in </w:t>
+      </w:r>
+      <m:oMath>
+        <m:r>
+          <w:rPr>
+            <w:rFonts w:ascii="Cambria Math" w:hAnsi="Cambria Math"/>
+          </w:rPr>
+          <m:t>S</m:t>
+        </m:r>
+      </m:oMath>
+      <w:r>
+        <w:t>.</w:t>
+      </w:r>
+    </w:p>
+    <w:p>
+      <w:pPr>
+        <w:pStyle w:val="ListParagraph"/>
+        <w:numPr>
+          <w:ilvl w:val="0"/>
+          <w:numId w:val="3"/>
+        </w:numPr>
+      </w:pPr>
+      <w:r>
+        <w:t>We want to show this is a c-approximation.</w:t>
+      </w:r>
+    </w:p>
+    <w:p>
+      <w:pPr>
+        <w:pStyle w:val="ListParagraph"/>
+        <w:ind w:left="1080"/>
+      </w:pPr>
+      <m:oMathPara>
+        <m:oMath>
+          <m:nary>
+            <m:naryPr>
+              <m:chr m:val="∑"/>
+              <m:supHide m:val="1"/>
+              <m:ctrlPr>
+                <w:rPr>
+                  <w:rFonts w:ascii="Cambria Math" w:hAnsi="Cambria Math"/>
+                  <w:i/>
+                </w:rPr>
+              </m:ctrlPr>
+            </m:naryPr>
+            <m:sub>
+              <m:r>
+                <w:rPr>
+                  <w:rFonts w:ascii="Cambria Math" w:hAnsi="Cambria Math"/>
+                </w:rPr>
+                <m:t>v∈S</m:t>
+              </m:r>
+            </m:sub>
+            <m:sup/>
+            <m:e>
+              <m:sSub>
+                <m:sSubPr>
+                  <m:ctrlPr>
+                    <w:rPr>
+                      <w:rFonts w:ascii="Cambria Math" w:hAnsi="Cambria Math"/>
+                      <w:i/>
+                    </w:rPr>
+                  </m:ctrlPr>
+                </m:sSubPr>
+                <m:e>
+                  <m:r>
+                    <w:rPr>
+                      <w:rFonts w:ascii="Cambria Math" w:hAnsi="Cambria Math"/>
+                    </w:rPr>
+                    <m:t>w</m:t>
+                  </m:r>
+                </m:e>
+                <m:sub>
+                  <m:r>
+                    <w:rPr>
+                      <w:rFonts w:ascii="Cambria Math" w:hAnsi="Cambria Math"/>
+                    </w:rPr>
+                    <m:t>v</m:t>
+                  </m:r>
+                </m:sub>
+              </m:sSub>
+              <m:r>
+                <w:rPr>
+                  <w:rFonts w:ascii="Cambria Math" w:hAnsi="Cambria Math"/>
+                </w:rPr>
+                <m:t>≤c</m:t>
+              </m:r>
+              <m:nary>
+                <m:naryPr>
+                  <m:chr m:val="∑"/>
+                  <m:supHide m:val="1"/>
+                  <m:ctrlPr>
+                    <w:rPr>
+                      <w:rFonts w:ascii="Cambria Math" w:hAnsi="Cambria Math"/>
+                      <w:i/>
+                    </w:rPr>
+                  </m:ctrlPr>
+                </m:naryPr>
+                <m:sub>
+                  <m:r>
+                    <w:rPr>
+                      <w:rFonts w:ascii="Cambria Math" w:hAnsi="Cambria Math"/>
+                    </w:rPr>
+                    <m:t>v∈S</m:t>
+                  </m:r>
+                </m:sub>
+                <m:sup/>
+                <m:e>
+                  <m:sSub>
+                    <m:sSubPr>
+                      <m:ctrlPr>
+                        <w:rPr>
+                          <w:rFonts w:ascii="Cambria Math" w:hAnsi="Cambria Math"/>
+                          <w:i/>
+                        </w:rPr>
+                      </m:ctrlPr>
+                    </m:sSubPr>
+                    <m:e>
+                      <m:r>
+                        <w:rPr>
+                          <w:rFonts w:ascii="Cambria Math" w:hAnsi="Cambria Math"/>
+                        </w:rPr>
+                        <m:t>w</m:t>
+                      </m:r>
+                    </m:e>
+                    <m:sub>
+                      <m:r>
+                        <w:rPr>
+                          <w:rFonts w:ascii="Cambria Math" w:hAnsi="Cambria Math"/>
+                        </w:rPr>
+                        <m:t>v</m:t>
+                      </m:r>
+                    </m:sub>
+                  </m:sSub>
+                  <m:sSub>
+                    <m:sSubPr>
+                      <m:ctrlPr>
+                        <w:rPr>
+                          <w:rFonts w:ascii="Cambria Math" w:hAnsi="Cambria Math"/>
+                          <w:i/>
+                        </w:rPr>
+                      </m:ctrlPr>
+                    </m:sSubPr>
+                    <m:e>
+                      <m:r>
+                        <w:rPr>
+                          <w:rFonts w:ascii="Cambria Math" w:hAnsi="Cambria Math"/>
+                        </w:rPr>
+                        <m:t>x</m:t>
+                      </m:r>
+                    </m:e>
+                    <m:sub>
+                      <m:r>
+                        <w:rPr>
+                          <w:rFonts w:ascii="Cambria Math" w:hAnsi="Cambria Math"/>
+                        </w:rPr>
+                        <m:t>v</m:t>
+                      </m:r>
+                    </m:sub>
+                  </m:sSub>
+                  <m:r>
+                    <w:rPr>
+                      <w:rFonts w:ascii="Cambria Math" w:hAnsi="Cambria Math"/>
+                    </w:rPr>
+                    <m:t>≤</m:t>
+                  </m:r>
+                  <m:r>
+                    <w:rPr>
+                      <w:rFonts w:ascii="Cambria Math" w:hAnsi="Cambria Math"/>
+                    </w:rPr>
+                    <m:t>c</m:t>
+                  </m:r>
+                  <m:nary>
+                    <m:naryPr>
+                      <m:chr m:val="∑"/>
+                      <m:supHide m:val="1"/>
+                      <m:ctrlPr>
+                        <w:rPr>
+                          <w:rFonts w:ascii="Cambria Math" w:hAnsi="Cambria Math"/>
+                          <w:i/>
+                        </w:rPr>
+                      </m:ctrlPr>
+                    </m:naryPr>
+                    <m:sub>
+                      <m:r>
+                        <w:rPr>
+                          <w:rFonts w:ascii="Cambria Math" w:hAnsi="Cambria Math"/>
+                        </w:rPr>
+                        <m:t>v</m:t>
+                      </m:r>
+                    </m:sub>
+                    <m:sup/>
+                    <m:e>
+                      <m:sSub>
+                        <m:sSubPr>
+                          <m:ctrlPr>
+                            <w:rPr>
+                              <w:rFonts w:ascii="Cambria Math" w:hAnsi="Cambria Math"/>
+                              <w:i/>
+                            </w:rPr>
+                          </m:ctrlPr>
+                        </m:sSubPr>
+                        <m:e>
+                          <m:r>
+                            <w:rPr>
+                              <w:rFonts w:ascii="Cambria Math" w:hAnsi="Cambria Math"/>
+                            </w:rPr>
+                            <m:t>w</m:t>
+                          </m:r>
+                        </m:e>
+                        <m:sub>
+                          <m:r>
+                            <w:rPr>
+                              <w:rFonts w:ascii="Cambria Math" w:hAnsi="Cambria Math"/>
+                            </w:rPr>
+                            <m:t>v</m:t>
+                          </m:r>
+                        </m:sub>
+                      </m:sSub>
+                      <m:sSub>
+                        <m:sSubPr>
+                          <m:ctrlPr>
+                            <w:rPr>
+                              <w:rFonts w:ascii="Cambria Math" w:hAnsi="Cambria Math"/>
+                              <w:i/>
+                            </w:rPr>
+                          </m:ctrlPr>
+                        </m:sSubPr>
+                        <m:e>
+                          <m:r>
+                            <w:rPr>
+                              <w:rFonts w:ascii="Cambria Math" w:hAnsi="Cambria Math"/>
+                            </w:rPr>
+                            <m:t>x</m:t>
+                          </m:r>
+                        </m:e>
+                        <m:sub>
+                          <m:r>
+                            <w:rPr>
+                              <w:rFonts w:ascii="Cambria Math" w:hAnsi="Cambria Math"/>
+                            </w:rPr>
+                            <m:t>v</m:t>
+                          </m:r>
+                        </m:sub>
+                      </m:sSub>
+                      <m:r>
+                        <w:rPr>
+                          <w:rFonts w:ascii="Cambria Math" w:hAnsi="Cambria Math"/>
+                        </w:rPr>
+                        <m:t>≤</m:t>
+                      </m:r>
+                      <m:r>
+                        <w:rPr>
+                          <w:rFonts w:ascii="Cambria Math" w:hAnsi="Cambria Math"/>
+                        </w:rPr>
+                        <m:t>c</m:t>
+                      </m:r>
+                      <m:r>
+                        <w:rPr>
+                          <w:rFonts w:ascii="Cambria Math" w:hAnsi="Cambria Math"/>
+                        </w:rPr>
+                        <m:t xml:space="preserve"> OPT</m:t>
+                      </m:r>
+                    </m:e>
+                  </m:nary>
+                </m:e>
+              </m:nary>
+            </m:e>
+          </m:nary>
+        </m:oMath>
+      </m:oMathPara>
+    </w:p>
+    <w:p>
+      <w:pPr>
+        <w:pStyle w:val="ListParagraph"/>
+        <w:ind w:left="1080"/>
+      </w:pPr>
+      <w:r>
+        <w:t>The</w:t>
+      </w:r>
+      <w:r>
+        <w:t xml:space="preserve"> first inequality is because </w:t>
+      </w:r>
+      <m:oMath>
+        <m:sSub>
+          <m:sSubPr>
+            <m:ctrlPr>
+              <w:rPr>
+                <w:rFonts w:ascii="Cambria Math" w:hAnsi="Cambria Math"/>
+                <w:i/>
+              </w:rPr>
+            </m:ctrlPr>
+          </m:sSubPr>
+          <m:e>
+            <m:r>
+              <w:rPr>
+                <w:rFonts w:ascii="Cambria Math" w:hAnsi="Cambria Math"/>
+              </w:rPr>
+              <m:t>x</m:t>
+            </m:r>
+          </m:e>
+          <m:sub>
+            <m:r>
+              <w:rPr>
+                <w:rFonts w:ascii="Cambria Math" w:hAnsi="Cambria Math"/>
+              </w:rPr>
+              <m:t>v</m:t>
+            </m:r>
+          </m:sub>
+        </m:sSub>
+        <m:r>
+          <w:rPr>
+            <w:rFonts w:ascii="Cambria Math" w:hAnsi="Cambria Math"/>
+          </w:rPr>
+          <m:t>≥</m:t>
+        </m:r>
+        <m:f>
+          <m:fPr>
+            <m:ctrlPr>
+              <w:rPr>
+                <w:rFonts w:ascii="Cambria Math" w:hAnsi="Cambria Math"/>
+                <w:i/>
+              </w:rPr>
+            </m:ctrlPr>
+          </m:fPr>
+          <m:num>
+            <m:r>
+              <w:rPr>
+                <w:rFonts w:ascii="Cambria Math" w:hAnsi="Cambria Math"/>
+              </w:rPr>
+              <m:t>1</m:t>
+            </m:r>
+          </m:num>
+          <m:den>
+            <m:r>
+              <w:rPr>
+                <w:rFonts w:ascii="Cambria Math" w:hAnsi="Cambria Math"/>
+              </w:rPr>
+              <m:t>c</m:t>
+            </m:r>
+          </m:den>
+        </m:f>
+        <m:r>
+          <w:rPr>
+            <w:rFonts w:ascii="Cambria Math" w:hAnsi="Cambria Math"/>
+          </w:rPr>
+          <m:t xml:space="preserve"> ∀</m:t>
+        </m:r>
+      </m:oMath>
+      <w:r>
+        <w:t xml:space="preserve"> </w:t>
+      </w:r>
+      <m:oMath>
+        <m:r>
+          <w:rPr>
+            <w:rFonts w:ascii="Cambria Math" w:hAnsi="Cambria Math"/>
+          </w:rPr>
+          <m:t>v</m:t>
+        </m:r>
+        <m:r>
+          <w:rPr>
+            <w:rFonts w:ascii="Cambria Math" w:hAnsi="Cambria Math"/>
+          </w:rPr>
+          <m:t>∈S</m:t>
+        </m:r>
+      </m:oMath>
+      <w:r>
+        <w:t>.</w:t>
+      </w:r>
+      <w:r>
+        <w:t xml:space="preserve"> The second inequality is because now it </w:t>
+      </w:r>
+      <w:r>
+        <w:t xml:space="preserve">also </w:t>
+      </w:r>
+      <w:r>
+        <w:t xml:space="preserve">includes </w:t>
+      </w:r>
+      <m:oMath>
+        <m:r>
+          <w:rPr>
+            <w:rFonts w:ascii="Cambria Math" w:hAnsi="Cambria Math"/>
+          </w:rPr>
+          <m:t>v∉S</m:t>
+        </m:r>
+      </m:oMath>
+      <w:r>
+        <w:t>.</w:t>
+      </w:r>
+      <w:r>
+        <w:t xml:space="preserve"> The third inequality is because </w:t>
+      </w:r>
+      <m:oMath>
+        <m:acc>
+          <m:accPr>
+            <m:chr m:val="⃗"/>
+            <m:ctrlPr>
+              <w:rPr>
+                <w:rFonts w:ascii="Cambria Math" w:hAnsi="Cambria Math"/>
+                <w:i/>
+              </w:rPr>
+            </m:ctrlPr>
+          </m:accPr>
+          <m:e>
+            <m:r>
+              <w:rPr>
+                <w:rFonts w:ascii="Cambria Math" w:hAnsi="Cambria Math"/>
+              </w:rPr>
+              <m:t>w</m:t>
+            </m:r>
+          </m:e>
+        </m:acc>
+        <m:r>
+          <w:rPr>
+            <w:rFonts w:ascii="Cambria Math" w:hAnsi="Cambria Math"/>
+          </w:rPr>
+          <m:t>⋅</m:t>
+        </m:r>
+        <m:acc>
+          <m:accPr>
+            <m:chr m:val="⃗"/>
+            <m:ctrlPr>
+              <w:rPr>
+                <w:rFonts w:ascii="Cambria Math" w:hAnsi="Cambria Math"/>
+                <w:i/>
+              </w:rPr>
+            </m:ctrlPr>
+          </m:accPr>
+          <m:e>
+            <m:r>
+              <w:rPr>
+                <w:rFonts w:ascii="Cambria Math" w:hAnsi="Cambria Math"/>
+              </w:rPr>
+              <m:t>x</m:t>
+            </m:r>
+          </m:e>
+        </m:acc>
+        <m:r>
+          <w:rPr>
+            <w:rFonts w:ascii="Cambria Math" w:hAnsi="Cambria Math"/>
+          </w:rPr>
+          <m:t>≤OPT</m:t>
+        </m:r>
+      </m:oMath>
+      <w:r>
+        <w:t xml:space="preserve"> because </w:t>
+      </w:r>
+      <m:oMath>
+        <m:acc>
+          <m:accPr>
+            <m:chr m:val="⃗"/>
+            <m:ctrlPr>
+              <w:rPr>
+                <w:rFonts w:ascii="Cambria Math" w:hAnsi="Cambria Math"/>
+                <w:i/>
+              </w:rPr>
+            </m:ctrlPr>
+          </m:accPr>
+          <m:e>
+            <m:r>
+              <w:rPr>
+                <w:rFonts w:ascii="Cambria Math" w:hAnsi="Cambria Math"/>
+              </w:rPr>
+              <m:t>x</m:t>
+            </m:r>
+          </m:e>
+        </m:acc>
+      </m:oMath>
+      <w:r>
+        <w:t xml:space="preserve"> found by our algorithm can be fractions while the solution </w:t>
+      </w:r>
+      <m:oMath>
+        <m:r>
+          <w:rPr>
+            <w:rFonts w:ascii="Cambria Math" w:hAnsi="Cambria Math"/>
+          </w:rPr>
+          <m:t>OPT</m:t>
+        </m:r>
+        <m:r>
+          <w:rPr>
+            <w:rFonts w:ascii="Cambria Math" w:hAnsi="Cambria Math"/>
+          </w:rPr>
+          <m:t xml:space="preserve"> </m:t>
+        </m:r>
+      </m:oMath>
+      <w:r>
+        <w:t>found by integer programming is all integers</w:t>
+      </w:r>
+      <w:r>
+        <w:t>.</w:t>
+      </w:r>
+      <w:r>
+        <w:t xml:space="preserve"> QED.</w:t>
+      </w:r>
       <w:bookmarkStart w:id="0" w:name="_GoBack"/>
       <w:bookmarkEnd w:id="0"/>
     </w:p>
@@ -1728,16 +2516,16 @@
 <file path=word/numbering.xml><?xml version="1.0" encoding="utf-8"?>
 <w:numbering xmlns:wpc="http://schemas.microsoft.com/office/word/2010/wordprocessingCanvas" xmlns:cx="http://schemas.microsoft.com/office/drawing/2014/chartex" xmlns:cx1="http://schemas.microsoft.com/office/drawing/2015/9/8/chartex" xmlns:cx2="http://schemas.microsoft.com/office/drawing/2015/10/21/chartex" xmlns:cx3="http://schemas.microsoft.com/office/drawing/2016/5/9/chartex" xmlns:cx4="http://schemas.microsoft.com/office/drawing/2016/5/10/chartex" xmlns:cx5="http://schemas.microsoft.com/office/drawing/2016/5/11/chartex" xmlns:cx6="http://schemas.microsoft.com/office/drawing/2016/5/12/chartex" xmlns:cx7="http://schemas.microsoft.com/office/drawing/2016/5/13/chartex" xmlns:cx8="http://schemas.microsoft.com/office/drawing/2016/5/14/chartex" xmlns:mc="http://schemas.openxmlformats.org/markup-compatibility/2006" xmlns:aink="http://schemas.microsoft.com/office/drawing/2016/ink" xmlns:am3d="http://schemas.microsoft.com/office/drawing/2017/model3d" xmlns:o="urn:schemas-microsoft-com:office:office" xmlns:r="http://schemas.openxmlformats.org/officeDocument/2006/relationships" xmlns:m="http://schemas.openxmlformats.org/officeDocument/2006/math" xmlns:v="urn:schemas-microsoft-com:vml" xmlns:wp14="http://schemas.microsoft.com/office/word/2010/wordprocessingDrawing" xmlns:wp="http://schemas.openxmlformats.org/drawingml/2006/wordprocessingDrawing" xmlns:w10="urn:schemas-microsoft-com:office:word" xmlns:w="http://schemas.openxmlformats.org/wordprocessingml/2006/main" xmlns:w14="http://schemas.microsoft.com/office/word/2010/wordml" xmlns:w15="http://schemas.microsoft.com/office/word/2012/wordml" xmlns:w16cid="http://schemas.microsoft.com/office/word/2016/wordml/cid" xmlns:w16se="http://schemas.microsoft.com/office/word/2015/wordml/symex" xmlns:wpg="http://schemas.microsoft.com/office/word/2010/wordprocessingGroup" xmlns:wpi="http://schemas.microsoft.com/office/word/2010/wordprocessingInk" xmlns:wne="http://schemas.microsoft.com/office/word/2006/wordml" xmlns:wps="http://schemas.microsoft.com/office/word/2010/wordprocessingShape" mc:Ignorable="w14 w15 w16se w16cid wp14">
   <w:abstractNum w:abstractNumId="0" w15:restartNumberingAfterBreak="0">
-    <w:nsid w:val="51D92C47"/>
+    <w:nsid w:val="1CD43168"/>
     <w:multiLevelType w:val="hybridMultilevel"/>
-    <w:tmpl w:val="BF8E3D84"/>
-    <w:lvl w:ilvl="0" w:tplc="B5D41108">
+    <w:tmpl w:val="431278BA"/>
+    <w:lvl w:ilvl="0" w:tplc="CE4E35AA">
       <w:start w:val="1"/>
       <w:numFmt w:val="decimal"/>
-      <w:lvlText w:val="%1."/>
+      <w:lvlText w:val="%1)"/>
       <w:lvlJc w:val="left"/>
       <w:pPr>
-        <w:ind w:left="1800" w:hanging="360"/>
+        <w:ind w:left="1080" w:hanging="360"/>
       </w:pPr>
       <w:rPr>
         <w:rFonts w:hint="default"/>
@@ -1749,7 +2537,7 @@
       <w:lvlText w:val="%2."/>
       <w:lvlJc w:val="left"/>
       <w:pPr>
-        <w:ind w:left="2520" w:hanging="360"/>
+        <w:ind w:left="1800" w:hanging="360"/>
       </w:pPr>
     </w:lvl>
     <w:lvl w:ilvl="2" w:tplc="0409001B" w:tentative="1">
@@ -1758,7 +2546,7 @@
       <w:lvlText w:val="%3."/>
       <w:lvlJc w:val="right"/>
       <w:pPr>
-        <w:ind w:left="3240" w:hanging="180"/>
+        <w:ind w:left="2520" w:hanging="180"/>
       </w:pPr>
     </w:lvl>
     <w:lvl w:ilvl="3" w:tplc="0409000F" w:tentative="1">
@@ -1767,7 +2555,7 @@
       <w:lvlText w:val="%4."/>
       <w:lvlJc w:val="left"/>
       <w:pPr>
-        <w:ind w:left="3960" w:hanging="360"/>
+        <w:ind w:left="3240" w:hanging="360"/>
       </w:pPr>
     </w:lvl>
     <w:lvl w:ilvl="4" w:tplc="04090019" w:tentative="1">
@@ -1776,7 +2564,7 @@
       <w:lvlText w:val="%5."/>
       <w:lvlJc w:val="left"/>
       <w:pPr>
-        <w:ind w:left="4680" w:hanging="360"/>
+        <w:ind w:left="3960" w:hanging="360"/>
       </w:pPr>
     </w:lvl>
     <w:lvl w:ilvl="5" w:tplc="0409001B" w:tentative="1">
@@ -1785,7 +2573,7 @@
       <w:lvlText w:val="%6."/>
       <w:lvlJc w:val="right"/>
       <w:pPr>
-        <w:ind w:left="5400" w:hanging="180"/>
+        <w:ind w:left="4680" w:hanging="180"/>
       </w:pPr>
     </w:lvl>
     <w:lvl w:ilvl="6" w:tplc="0409000F" w:tentative="1">
@@ -1794,7 +2582,7 @@
       <w:lvlText w:val="%7."/>
       <w:lvlJc w:val="left"/>
       <w:pPr>
-        <w:ind w:left="6120" w:hanging="360"/>
+        <w:ind w:left="5400" w:hanging="360"/>
       </w:pPr>
     </w:lvl>
     <w:lvl w:ilvl="7" w:tplc="04090019" w:tentative="1">
@@ -1803,7 +2591,7 @@
       <w:lvlText w:val="%8."/>
       <w:lvlJc w:val="left"/>
       <w:pPr>
-        <w:ind w:left="6840" w:hanging="360"/>
+        <w:ind w:left="6120" w:hanging="360"/>
       </w:pPr>
     </w:lvl>
     <w:lvl w:ilvl="8" w:tplc="0409001B" w:tentative="1">
@@ -1812,11 +2600,100 @@
       <w:lvlText w:val="%9."/>
       <w:lvlJc w:val="right"/>
       <w:pPr>
-        <w:ind w:left="7560" w:hanging="180"/>
+        <w:ind w:left="6840" w:hanging="180"/>
       </w:pPr>
     </w:lvl>
   </w:abstractNum>
   <w:abstractNum w:abstractNumId="1" w15:restartNumberingAfterBreak="0">
+    <w:nsid w:val="51D92C47"/>
+    <w:multiLevelType w:val="hybridMultilevel"/>
+    <w:tmpl w:val="BF8E3D84"/>
+    <w:lvl w:ilvl="0" w:tplc="B5D41108">
+      <w:start w:val="1"/>
+      <w:numFmt w:val="decimal"/>
+      <w:lvlText w:val="%1."/>
+      <w:lvlJc w:val="left"/>
+      <w:pPr>
+        <w:ind w:left="1800" w:hanging="360"/>
+      </w:pPr>
+      <w:rPr>
+        <w:rFonts w:hint="default"/>
+      </w:rPr>
+    </w:lvl>
+    <w:lvl w:ilvl="1" w:tplc="04090019" w:tentative="1">
+      <w:start w:val="1"/>
+      <w:numFmt w:val="lowerLetter"/>
+      <w:lvlText w:val="%2."/>
+      <w:lvlJc w:val="left"/>
+      <w:pPr>
+        <w:ind w:left="2520" w:hanging="360"/>
+      </w:pPr>
+    </w:lvl>
+    <w:lvl w:ilvl="2" w:tplc="0409001B" w:tentative="1">
+      <w:start w:val="1"/>
+      <w:numFmt w:val="lowerRoman"/>
+      <w:lvlText w:val="%3."/>
+      <w:lvlJc w:val="right"/>
+      <w:pPr>
+        <w:ind w:left="3240" w:hanging="180"/>
+      </w:pPr>
+    </w:lvl>
+    <w:lvl w:ilvl="3" w:tplc="0409000F" w:tentative="1">
+      <w:start w:val="1"/>
+      <w:numFmt w:val="decimal"/>
+      <w:lvlText w:val="%4."/>
+      <w:lvlJc w:val="left"/>
+      <w:pPr>
+        <w:ind w:left="3960" w:hanging="360"/>
+      </w:pPr>
+    </w:lvl>
+    <w:lvl w:ilvl="4" w:tplc="04090019" w:tentative="1">
+      <w:start w:val="1"/>
+      <w:numFmt w:val="lowerLetter"/>
+      <w:lvlText w:val="%5."/>
+      <w:lvlJc w:val="left"/>
+      <w:pPr>
+        <w:ind w:left="4680" w:hanging="360"/>
+      </w:pPr>
+    </w:lvl>
+    <w:lvl w:ilvl="5" w:tplc="0409001B" w:tentative="1">
+      <w:start w:val="1"/>
+      <w:numFmt w:val="lowerRoman"/>
+      <w:lvlText w:val="%6."/>
+      <w:lvlJc w:val="right"/>
+      <w:pPr>
+        <w:ind w:left="5400" w:hanging="180"/>
+      </w:pPr>
+    </w:lvl>
+    <w:lvl w:ilvl="6" w:tplc="0409000F" w:tentative="1">
+      <w:start w:val="1"/>
+      <w:numFmt w:val="decimal"/>
+      <w:lvlText w:val="%7."/>
+      <w:lvlJc w:val="left"/>
+      <w:pPr>
+        <w:ind w:left="6120" w:hanging="360"/>
+      </w:pPr>
+    </w:lvl>
+    <w:lvl w:ilvl="7" w:tplc="04090019" w:tentative="1">
+      <w:start w:val="1"/>
+      <w:numFmt w:val="lowerLetter"/>
+      <w:lvlText w:val="%8."/>
+      <w:lvlJc w:val="left"/>
+      <w:pPr>
+        <w:ind w:left="6840" w:hanging="360"/>
+      </w:pPr>
+    </w:lvl>
+    <w:lvl w:ilvl="8" w:tplc="0409001B" w:tentative="1">
+      <w:start w:val="1"/>
+      <w:numFmt w:val="lowerRoman"/>
+      <w:lvlText w:val="%9."/>
+      <w:lvlJc w:val="right"/>
+      <w:pPr>
+        <w:ind w:left="7560" w:hanging="180"/>
+      </w:pPr>
+    </w:lvl>
+  </w:abstractNum>
+  <w:abstractNum w:abstractNumId="2" w15:restartNumberingAfterBreak="0">
     <w:nsid w:val="6C6A78EF"/>
     <w:multiLevelType w:val="hybridMultilevel"/>
     <w:tmpl w:val="997CB4B8"/>
@@ -1906,9 +2783,12 @@
     </w:lvl>
   </w:abstractNum>
   <w:num w:numId="1">
+    <w:abstractNumId w:val="2"/>
+  </w:num>
+  <w:num w:numId="2">
     <w:abstractNumId w:val="1"/>
   </w:num>
-  <w:num w:numId="2">
+  <w:num w:numId="3">
     <w:abstractNumId w:val="0"/>
   </w:num>
 </w:numbering>

</xml_diff>